<commit_message>
4 cases done with screenshots and documentation
</commit_message>
<xml_diff>
--- a/Screenshot/TC_2/test.docx
+++ b/Screenshot/TC_2/test.docx
@@ -70,11 +70,11 @@
               <a:graphicData uri="http://schemas.openxmlformats.org/drawingml/2006/picture">
                 <pic:pic>
                   <pic:nvPicPr>
-                    <pic:cNvPr id="0" name="2.png"/>
+                    <pic:cNvPr id="0" name="1.png"/>
                     <pic:cNvPicPr/>
                   </pic:nvPicPr>
                   <pic:blipFill>
-                    <a:blip r:embed="rId10"/>
+                    <a:blip r:embed="rId9"/>
                     <a:stretch>
                       <a:fillRect/>
                     </a:stretch>
@@ -115,7 +115,7 @@
                     <pic:cNvPicPr/>
                   </pic:nvPicPr>
                   <pic:blipFill>
-                    <a:blip r:embed="rId11"/>
+                    <a:blip r:embed="rId10"/>
                     <a:stretch>
                       <a:fillRect/>
                     </a:stretch>
@@ -156,7 +156,7 @@
                     <pic:cNvPicPr/>
                   </pic:nvPicPr>
                   <pic:blipFill>
-                    <a:blip r:embed="rId12"/>
+                    <a:blip r:embed="rId11"/>
                     <a:stretch>
                       <a:fillRect/>
                     </a:stretch>
@@ -197,7 +197,7 @@
                     <pic:cNvPicPr/>
                   </pic:nvPicPr>
                   <pic:blipFill>
-                    <a:blip r:embed="rId13"/>
+                    <a:blip r:embed="rId12"/>
                     <a:stretch>
                       <a:fillRect/>
                     </a:stretch>
@@ -238,7 +238,7 @@
                     <pic:cNvPicPr/>
                   </pic:nvPicPr>
                   <pic:blipFill>
-                    <a:blip r:embed="rId14"/>
+                    <a:blip r:embed="rId13"/>
                     <a:stretch>
                       <a:fillRect/>
                     </a:stretch>
@@ -279,7 +279,7 @@
                     <pic:cNvPicPr/>
                   </pic:nvPicPr>
                   <pic:blipFill>
-                    <a:blip r:embed="rId15"/>
+                    <a:blip r:embed="rId14"/>
                     <a:stretch>
                       <a:fillRect/>
                     </a:stretch>
@@ -320,7 +320,7 @@
                     <pic:cNvPicPr/>
                   </pic:nvPicPr>
                   <pic:blipFill>
-                    <a:blip r:embed="rId16"/>
+                    <a:blip r:embed="rId15"/>
                     <a:stretch>
                       <a:fillRect/>
                     </a:stretch>
@@ -361,7 +361,7 @@
                     <pic:cNvPicPr/>
                   </pic:nvPicPr>
                   <pic:blipFill>
-                    <a:blip r:embed="rId17"/>
+                    <a:blip r:embed="rId16"/>
                     <a:stretch>
                       <a:fillRect/>
                     </a:stretch>
@@ -402,7 +402,7 @@
                     <pic:cNvPicPr/>
                   </pic:nvPicPr>
                   <pic:blipFill>
-                    <a:blip r:embed="rId18"/>
+                    <a:blip r:embed="rId17"/>
                     <a:stretch>
                       <a:fillRect/>
                     </a:stretch>
@@ -443,7 +443,7 @@
                     <pic:cNvPicPr/>
                   </pic:nvPicPr>
                   <pic:blipFill>
-                    <a:blip r:embed="rId19"/>
+                    <a:blip r:embed="rId18"/>
                     <a:stretch>
                       <a:fillRect/>
                     </a:stretch>
@@ -484,7 +484,7 @@
                     <pic:cNvPicPr/>
                   </pic:nvPicPr>
                   <pic:blipFill>
-                    <a:blip r:embed="rId20"/>
+                    <a:blip r:embed="rId19"/>
                     <a:stretch>
                       <a:fillRect/>
                     </a:stretch>
@@ -525,7 +525,7 @@
                     <pic:cNvPicPr/>
                   </pic:nvPicPr>
                   <pic:blipFill>
-                    <a:blip r:embed="rId21"/>
+                    <a:blip r:embed="rId20"/>
                     <a:stretch>
                       <a:fillRect/>
                     </a:stretch>

</xml_diff>

<commit_message>
19 TC done with hook implementation
</commit_message>
<xml_diff>
--- a/Screenshot/TC_2/test.docx
+++ b/Screenshot/TC_2/test.docx
@@ -70,11 +70,11 @@
               <a:graphicData uri="http://schemas.openxmlformats.org/drawingml/2006/picture">
                 <pic:pic>
                   <pic:nvPicPr>
-                    <pic:cNvPr id="0" name="2.png"/>
+                    <pic:cNvPr id="0" name="1.png"/>
                     <pic:cNvPicPr/>
                   </pic:nvPicPr>
                   <pic:blipFill>
-                    <a:blip r:embed="rId10"/>
+                    <a:blip r:embed="rId9"/>
                     <a:stretch>
                       <a:fillRect/>
                     </a:stretch>
@@ -115,7 +115,7 @@
                     <pic:cNvPicPr/>
                   </pic:nvPicPr>
                   <pic:blipFill>
-                    <a:blip r:embed="rId11"/>
+                    <a:blip r:embed="rId10"/>
                     <a:stretch>
                       <a:fillRect/>
                     </a:stretch>
@@ -156,7 +156,7 @@
                     <pic:cNvPicPr/>
                   </pic:nvPicPr>
                   <pic:blipFill>
-                    <a:blip r:embed="rId12"/>
+                    <a:blip r:embed="rId11"/>
                     <a:stretch>
                       <a:fillRect/>
                     </a:stretch>
@@ -197,7 +197,7 @@
                     <pic:cNvPicPr/>
                   </pic:nvPicPr>
                   <pic:blipFill>
-                    <a:blip r:embed="rId13"/>
+                    <a:blip r:embed="rId12"/>
                     <a:stretch>
                       <a:fillRect/>
                     </a:stretch>
@@ -238,7 +238,7 @@
                     <pic:cNvPicPr/>
                   </pic:nvPicPr>
                   <pic:blipFill>
-                    <a:blip r:embed="rId14"/>
+                    <a:blip r:embed="rId13"/>
                     <a:stretch>
                       <a:fillRect/>
                     </a:stretch>
@@ -279,7 +279,7 @@
                     <pic:cNvPicPr/>
                   </pic:nvPicPr>
                   <pic:blipFill>
-                    <a:blip r:embed="rId15"/>
+                    <a:blip r:embed="rId14"/>
                     <a:stretch>
                       <a:fillRect/>
                     </a:stretch>
@@ -320,7 +320,7 @@
                     <pic:cNvPicPr/>
                   </pic:nvPicPr>
                   <pic:blipFill>
-                    <a:blip r:embed="rId16"/>
+                    <a:blip r:embed="rId15"/>
                     <a:stretch>
                       <a:fillRect/>
                     </a:stretch>
@@ -361,7 +361,7 @@
                     <pic:cNvPicPr/>
                   </pic:nvPicPr>
                   <pic:blipFill>
-                    <a:blip r:embed="rId17"/>
+                    <a:blip r:embed="rId16"/>
                     <a:stretch>
                       <a:fillRect/>
                     </a:stretch>
@@ -402,7 +402,7 @@
                     <pic:cNvPicPr/>
                   </pic:nvPicPr>
                   <pic:blipFill>
-                    <a:blip r:embed="rId18"/>
+                    <a:blip r:embed="rId17"/>
                     <a:stretch>
                       <a:fillRect/>
                     </a:stretch>
@@ -443,7 +443,7 @@
                     <pic:cNvPicPr/>
                   </pic:nvPicPr>
                   <pic:blipFill>
-                    <a:blip r:embed="rId19"/>
+                    <a:blip r:embed="rId18"/>
                     <a:stretch>
                       <a:fillRect/>
                     </a:stretch>
@@ -484,7 +484,7 @@
                     <pic:cNvPicPr/>
                   </pic:nvPicPr>
                   <pic:blipFill>
-                    <a:blip r:embed="rId20"/>
+                    <a:blip r:embed="rId19"/>
                     <a:stretch>
                       <a:fillRect/>
                     </a:stretch>
@@ -525,7 +525,7 @@
                     <pic:cNvPicPr/>
                   </pic:nvPicPr>
                   <pic:blipFill>
-                    <a:blip r:embed="rId21"/>
+                    <a:blip r:embed="rId20"/>
                     <a:stretch>
                       <a:fillRect/>
                     </a:stretch>

</xml_diff>

<commit_message>
untest other to give way to progress module added 3 test cases
</commit_message>
<xml_diff>
--- a/Screenshot/TC_2/test.docx
+++ b/Screenshot/TC_2/test.docx
@@ -70,11 +70,11 @@
               <a:graphicData uri="http://schemas.openxmlformats.org/drawingml/2006/picture">
                 <pic:pic>
                   <pic:nvPicPr>
-                    <pic:cNvPr id="0" name="1.png"/>
+                    <pic:cNvPr id="0" name="2.png"/>
                     <pic:cNvPicPr/>
                   </pic:nvPicPr>
                   <pic:blipFill>
-                    <a:blip r:embed="rId9"/>
+                    <a:blip r:embed="rId10"/>
                     <a:stretch>
                       <a:fillRect/>
                     </a:stretch>
@@ -115,7 +115,7 @@
                     <pic:cNvPicPr/>
                   </pic:nvPicPr>
                   <pic:blipFill>
-                    <a:blip r:embed="rId10"/>
+                    <a:blip r:embed="rId11"/>
                     <a:stretch>
                       <a:fillRect/>
                     </a:stretch>
@@ -156,7 +156,7 @@
                     <pic:cNvPicPr/>
                   </pic:nvPicPr>
                   <pic:blipFill>
-                    <a:blip r:embed="rId11"/>
+                    <a:blip r:embed="rId12"/>
                     <a:stretch>
                       <a:fillRect/>
                     </a:stretch>
@@ -197,7 +197,7 @@
                     <pic:cNvPicPr/>
                   </pic:nvPicPr>
                   <pic:blipFill>
-                    <a:blip r:embed="rId12"/>
+                    <a:blip r:embed="rId13"/>
                     <a:stretch>
                       <a:fillRect/>
                     </a:stretch>
@@ -238,7 +238,7 @@
                     <pic:cNvPicPr/>
                   </pic:nvPicPr>
                   <pic:blipFill>
-                    <a:blip r:embed="rId13"/>
+                    <a:blip r:embed="rId14"/>
                     <a:stretch>
                       <a:fillRect/>
                     </a:stretch>
@@ -279,7 +279,7 @@
                     <pic:cNvPicPr/>
                   </pic:nvPicPr>
                   <pic:blipFill>
-                    <a:blip r:embed="rId14"/>
+                    <a:blip r:embed="rId15"/>
                     <a:stretch>
                       <a:fillRect/>
                     </a:stretch>
@@ -320,7 +320,7 @@
                     <pic:cNvPicPr/>
                   </pic:nvPicPr>
                   <pic:blipFill>
-                    <a:blip r:embed="rId15"/>
+                    <a:blip r:embed="rId16"/>
                     <a:stretch>
                       <a:fillRect/>
                     </a:stretch>
@@ -361,7 +361,7 @@
                     <pic:cNvPicPr/>
                   </pic:nvPicPr>
                   <pic:blipFill>
-                    <a:blip r:embed="rId16"/>
+                    <a:blip r:embed="rId17"/>
                     <a:stretch>
                       <a:fillRect/>
                     </a:stretch>
@@ -402,7 +402,7 @@
                     <pic:cNvPicPr/>
                   </pic:nvPicPr>
                   <pic:blipFill>
-                    <a:blip r:embed="rId17"/>
+                    <a:blip r:embed="rId18"/>
                     <a:stretch>
                       <a:fillRect/>
                     </a:stretch>
@@ -443,7 +443,7 @@
                     <pic:cNvPicPr/>
                   </pic:nvPicPr>
                   <pic:blipFill>
-                    <a:blip r:embed="rId18"/>
+                    <a:blip r:embed="rId19"/>
                     <a:stretch>
                       <a:fillRect/>
                     </a:stretch>
@@ -484,7 +484,7 @@
                     <pic:cNvPicPr/>
                   </pic:nvPicPr>
                   <pic:blipFill>
-                    <a:blip r:embed="rId19"/>
+                    <a:blip r:embed="rId20"/>
                     <a:stretch>
                       <a:fillRect/>
                     </a:stretch>
@@ -525,7 +525,7 @@
                     <pic:cNvPicPr/>
                   </pic:nvPicPr>
                   <pic:blipFill>
-                    <a:blip r:embed="rId20"/>
+                    <a:blip r:embed="rId21"/>
                     <a:stretch>
                       <a:fillRect/>
                     </a:stretch>

</xml_diff>

<commit_message>
added 4 TC with pytest hook
</commit_message>
<xml_diff>
--- a/Screenshot/TC_2/test.docx
+++ b/Screenshot/TC_2/test.docx
@@ -70,11 +70,11 @@
               <a:graphicData uri="http://schemas.openxmlformats.org/drawingml/2006/picture">
                 <pic:pic>
                   <pic:nvPicPr>
-                    <pic:cNvPr id="0" name="2.png"/>
+                    <pic:cNvPr id="0" name="1.png"/>
                     <pic:cNvPicPr/>
                   </pic:nvPicPr>
                   <pic:blipFill>
-                    <a:blip r:embed="rId10"/>
+                    <a:blip r:embed="rId9"/>
                     <a:stretch>
                       <a:fillRect/>
                     </a:stretch>
@@ -115,7 +115,7 @@
                     <pic:cNvPicPr/>
                   </pic:nvPicPr>
                   <pic:blipFill>
-                    <a:blip r:embed="rId11"/>
+                    <a:blip r:embed="rId10"/>
                     <a:stretch>
                       <a:fillRect/>
                     </a:stretch>
@@ -156,7 +156,7 @@
                     <pic:cNvPicPr/>
                   </pic:nvPicPr>
                   <pic:blipFill>
-                    <a:blip r:embed="rId12"/>
+                    <a:blip r:embed="rId11"/>
                     <a:stretch>
                       <a:fillRect/>
                     </a:stretch>
@@ -197,7 +197,7 @@
                     <pic:cNvPicPr/>
                   </pic:nvPicPr>
                   <pic:blipFill>
-                    <a:blip r:embed="rId13"/>
+                    <a:blip r:embed="rId12"/>
                     <a:stretch>
                       <a:fillRect/>
                     </a:stretch>
@@ -238,7 +238,7 @@
                     <pic:cNvPicPr/>
                   </pic:nvPicPr>
                   <pic:blipFill>
-                    <a:blip r:embed="rId14"/>
+                    <a:blip r:embed="rId13"/>
                     <a:stretch>
                       <a:fillRect/>
                     </a:stretch>
@@ -279,7 +279,7 @@
                     <pic:cNvPicPr/>
                   </pic:nvPicPr>
                   <pic:blipFill>
-                    <a:blip r:embed="rId15"/>
+                    <a:blip r:embed="rId14"/>
                     <a:stretch>
                       <a:fillRect/>
                     </a:stretch>
@@ -320,7 +320,7 @@
                     <pic:cNvPicPr/>
                   </pic:nvPicPr>
                   <pic:blipFill>
-                    <a:blip r:embed="rId16"/>
+                    <a:blip r:embed="rId15"/>
                     <a:stretch>
                       <a:fillRect/>
                     </a:stretch>
@@ -361,7 +361,7 @@
                     <pic:cNvPicPr/>
                   </pic:nvPicPr>
                   <pic:blipFill>
-                    <a:blip r:embed="rId17"/>
+                    <a:blip r:embed="rId16"/>
                     <a:stretch>
                       <a:fillRect/>
                     </a:stretch>
@@ -402,7 +402,7 @@
                     <pic:cNvPicPr/>
                   </pic:nvPicPr>
                   <pic:blipFill>
-                    <a:blip r:embed="rId18"/>
+                    <a:blip r:embed="rId17"/>
                     <a:stretch>
                       <a:fillRect/>
                     </a:stretch>
@@ -443,7 +443,7 @@
                     <pic:cNvPicPr/>
                   </pic:nvPicPr>
                   <pic:blipFill>
-                    <a:blip r:embed="rId19"/>
+                    <a:blip r:embed="rId18"/>
                     <a:stretch>
                       <a:fillRect/>
                     </a:stretch>
@@ -484,7 +484,7 @@
                     <pic:cNvPicPr/>
                   </pic:nvPicPr>
                   <pic:blipFill>
-                    <a:blip r:embed="rId20"/>
+                    <a:blip r:embed="rId19"/>
                     <a:stretch>
                       <a:fillRect/>
                     </a:stretch>
@@ -525,7 +525,7 @@
                     <pic:cNvPicPr/>
                   </pic:nvPicPr>
                   <pic:blipFill>
-                    <a:blip r:embed="rId21"/>
+                    <a:blip r:embed="rId20"/>
                     <a:stretch>
                       <a:fillRect/>
                     </a:stretch>

</xml_diff>

<commit_message>
ALl TC Done 24 TC
</commit_message>
<xml_diff>
--- a/Screenshot/TC_2/test.docx
+++ b/Screenshot/TC_2/test.docx
@@ -70,11 +70,11 @@
               <a:graphicData uri="http://schemas.openxmlformats.org/drawingml/2006/picture">
                 <pic:pic>
                   <pic:nvPicPr>
-                    <pic:cNvPr id="0" name="1.png"/>
+                    <pic:cNvPr id="0" name="2.png"/>
                     <pic:cNvPicPr/>
                   </pic:nvPicPr>
                   <pic:blipFill>
-                    <a:blip r:embed="rId9"/>
+                    <a:blip r:embed="rId10"/>
                     <a:stretch>
                       <a:fillRect/>
                     </a:stretch>
@@ -115,7 +115,7 @@
                     <pic:cNvPicPr/>
                   </pic:nvPicPr>
                   <pic:blipFill>
-                    <a:blip r:embed="rId10"/>
+                    <a:blip r:embed="rId11"/>
                     <a:stretch>
                       <a:fillRect/>
                     </a:stretch>
@@ -156,7 +156,7 @@
                     <pic:cNvPicPr/>
                   </pic:nvPicPr>
                   <pic:blipFill>
-                    <a:blip r:embed="rId11"/>
+                    <a:blip r:embed="rId12"/>
                     <a:stretch>
                       <a:fillRect/>
                     </a:stretch>
@@ -197,7 +197,7 @@
                     <pic:cNvPicPr/>
                   </pic:nvPicPr>
                   <pic:blipFill>
-                    <a:blip r:embed="rId12"/>
+                    <a:blip r:embed="rId13"/>
                     <a:stretch>
                       <a:fillRect/>
                     </a:stretch>
@@ -238,7 +238,7 @@
                     <pic:cNvPicPr/>
                   </pic:nvPicPr>
                   <pic:blipFill>
-                    <a:blip r:embed="rId13"/>
+                    <a:blip r:embed="rId14"/>
                     <a:stretch>
                       <a:fillRect/>
                     </a:stretch>
@@ -279,7 +279,7 @@
                     <pic:cNvPicPr/>
                   </pic:nvPicPr>
                   <pic:blipFill>
-                    <a:blip r:embed="rId14"/>
+                    <a:blip r:embed="rId15"/>
                     <a:stretch>
                       <a:fillRect/>
                     </a:stretch>
@@ -320,7 +320,7 @@
                     <pic:cNvPicPr/>
                   </pic:nvPicPr>
                   <pic:blipFill>
-                    <a:blip r:embed="rId15"/>
+                    <a:blip r:embed="rId16"/>
                     <a:stretch>
                       <a:fillRect/>
                     </a:stretch>
@@ -361,7 +361,7 @@
                     <pic:cNvPicPr/>
                   </pic:nvPicPr>
                   <pic:blipFill>
-                    <a:blip r:embed="rId16"/>
+                    <a:blip r:embed="rId17"/>
                     <a:stretch>
                       <a:fillRect/>
                     </a:stretch>
@@ -402,7 +402,7 @@
                     <pic:cNvPicPr/>
                   </pic:nvPicPr>
                   <pic:blipFill>
-                    <a:blip r:embed="rId17"/>
+                    <a:blip r:embed="rId18"/>
                     <a:stretch>
                       <a:fillRect/>
                     </a:stretch>
@@ -443,7 +443,7 @@
                     <pic:cNvPicPr/>
                   </pic:nvPicPr>
                   <pic:blipFill>
-                    <a:blip r:embed="rId18"/>
+                    <a:blip r:embed="rId19"/>
                     <a:stretch>
                       <a:fillRect/>
                     </a:stretch>
@@ -484,7 +484,7 @@
                     <pic:cNvPicPr/>
                   </pic:nvPicPr>
                   <pic:blipFill>
-                    <a:blip r:embed="rId19"/>
+                    <a:blip r:embed="rId20"/>
                     <a:stretch>
                       <a:fillRect/>
                     </a:stretch>
@@ -525,7 +525,7 @@
                     <pic:cNvPicPr/>
                   </pic:nvPicPr>
                   <pic:blipFill>
-                    <a:blip r:embed="rId20"/>
+                    <a:blip r:embed="rId21"/>
                     <a:stretch>
                       <a:fillRect/>
                     </a:stretch>

</xml_diff>

<commit_message>
ALl TC Done 24 TC upd
</commit_message>
<xml_diff>
--- a/Screenshot/TC_2/test.docx
+++ b/Screenshot/TC_2/test.docx
@@ -70,11 +70,11 @@
               <a:graphicData uri="http://schemas.openxmlformats.org/drawingml/2006/picture">
                 <pic:pic>
                   <pic:nvPicPr>
-                    <pic:cNvPr id="0" name="2.png"/>
+                    <pic:cNvPr id="0" name="1.png"/>
                     <pic:cNvPicPr/>
                   </pic:nvPicPr>
                   <pic:blipFill>
-                    <a:blip r:embed="rId10"/>
+                    <a:blip r:embed="rId9"/>
                     <a:stretch>
                       <a:fillRect/>
                     </a:stretch>
@@ -115,7 +115,7 @@
                     <pic:cNvPicPr/>
                   </pic:nvPicPr>
                   <pic:blipFill>
-                    <a:blip r:embed="rId11"/>
+                    <a:blip r:embed="rId10"/>
                     <a:stretch>
                       <a:fillRect/>
                     </a:stretch>
@@ -156,7 +156,7 @@
                     <pic:cNvPicPr/>
                   </pic:nvPicPr>
                   <pic:blipFill>
-                    <a:blip r:embed="rId12"/>
+                    <a:blip r:embed="rId11"/>
                     <a:stretch>
                       <a:fillRect/>
                     </a:stretch>
@@ -197,7 +197,7 @@
                     <pic:cNvPicPr/>
                   </pic:nvPicPr>
                   <pic:blipFill>
-                    <a:blip r:embed="rId13"/>
+                    <a:blip r:embed="rId12"/>
                     <a:stretch>
                       <a:fillRect/>
                     </a:stretch>
@@ -238,7 +238,7 @@
                     <pic:cNvPicPr/>
                   </pic:nvPicPr>
                   <pic:blipFill>
-                    <a:blip r:embed="rId14"/>
+                    <a:blip r:embed="rId13"/>
                     <a:stretch>
                       <a:fillRect/>
                     </a:stretch>
@@ -279,7 +279,7 @@
                     <pic:cNvPicPr/>
                   </pic:nvPicPr>
                   <pic:blipFill>
-                    <a:blip r:embed="rId15"/>
+                    <a:blip r:embed="rId14"/>
                     <a:stretch>
                       <a:fillRect/>
                     </a:stretch>
@@ -320,7 +320,7 @@
                     <pic:cNvPicPr/>
                   </pic:nvPicPr>
                   <pic:blipFill>
-                    <a:blip r:embed="rId16"/>
+                    <a:blip r:embed="rId15"/>
                     <a:stretch>
                       <a:fillRect/>
                     </a:stretch>
@@ -361,7 +361,7 @@
                     <pic:cNvPicPr/>
                   </pic:nvPicPr>
                   <pic:blipFill>
-                    <a:blip r:embed="rId17"/>
+                    <a:blip r:embed="rId16"/>
                     <a:stretch>
                       <a:fillRect/>
                     </a:stretch>
@@ -402,7 +402,7 @@
                     <pic:cNvPicPr/>
                   </pic:nvPicPr>
                   <pic:blipFill>
-                    <a:blip r:embed="rId18"/>
+                    <a:blip r:embed="rId17"/>
                     <a:stretch>
                       <a:fillRect/>
                     </a:stretch>
@@ -443,7 +443,7 @@
                     <pic:cNvPicPr/>
                   </pic:nvPicPr>
                   <pic:blipFill>
-                    <a:blip r:embed="rId19"/>
+                    <a:blip r:embed="rId18"/>
                     <a:stretch>
                       <a:fillRect/>
                     </a:stretch>
@@ -484,7 +484,7 @@
                     <pic:cNvPicPr/>
                   </pic:nvPicPr>
                   <pic:blipFill>
-                    <a:blip r:embed="rId20"/>
+                    <a:blip r:embed="rId19"/>
                     <a:stretch>
                       <a:fillRect/>
                     </a:stretch>
@@ -525,7 +525,7 @@
                     <pic:cNvPicPr/>
                   </pic:nvPicPr>
                   <pic:blipFill>
-                    <a:blip r:embed="rId21"/>
+                    <a:blip r:embed="rId20"/>
                     <a:stretch>
                       <a:fillRect/>
                     </a:stretch>

</xml_diff>